<commit_message>
Update Sightline Project Working Space.docx
</commit_message>
<xml_diff>
--- a/Project_working space/Sightline Project Working Space.docx
+++ b/Project_working space/Sightline Project Working Space.docx
@@ -4,6 +4,7 @@
   <w:body>
     <w:p>
       <w:pPr>
+        <w:ind w:firstLine="720"/>
         <w:jc w:val="center"/>
         <w:rPr>
           <w:rFonts w:asciiTheme="majorHAnsi" w:hAnsiTheme="majorHAnsi" w:cstheme="majorHAnsi"/>
@@ -211,10 +212,7 @@
         </w:numPr>
       </w:pPr>
       <w:r>
-        <w:t xml:space="preserve">1500 </w:t>
-      </w:r>
-      <w:r>
-        <w:t xml:space="preserve">- SLA - </w:t>
+        <w:t xml:space="preserve">1500 - SLA - </w:t>
       </w:r>
       <w:proofErr w:type="spellStart"/>
       <w:r>
@@ -234,13 +232,7 @@
         </w:numPr>
       </w:pPr>
       <w:r>
-        <w:t xml:space="preserve">1500 </w:t>
-      </w:r>
-      <w:r>
-        <w:t xml:space="preserve">- </w:t>
-      </w:r>
-      <w:r>
-        <w:t>SLA-FPC Rev B</w:t>
+        <w:t>1500 - SLA-FPC Rev B</w:t>
       </w:r>
     </w:p>
     <w:p>
@@ -369,8 +361,6 @@
         </w:rPr>
         <w:t xml:space="preserve"> from 1500 – FPC.</w:t>
       </w:r>
-      <w:bookmarkStart w:id="0" w:name="_GoBack"/>
-      <w:bookmarkEnd w:id="0"/>
     </w:p>
     <w:p>
       <w:r>
@@ -827,7 +817,10 @@
       </w:r>
     </w:p>
     <w:p/>
-    <w:p/>
+    <w:p>
+      <w:bookmarkStart w:id="0" w:name="_GoBack"/>
+      <w:bookmarkEnd w:id="0"/>
+    </w:p>
     <w:p/>
     <w:p/>
     <w:p/>

</xml_diff>